<commit_message>
Plug-ins, CSS, HTML, Q HTML, and research questions
</commit_message>
<xml_diff>
--- a/week1_resources/Week1_practice.docx
+++ b/week1_resources/Week1_practice.docx
@@ -3,8 +3,805 @@
 <w:document xmlns:wpc="http://schemas.microsoft.com/office/word/2010/wordprocessingCanvas" xmlns:mo="http://schemas.microsoft.com/office/mac/office/2008/main" xmlns:mc="http://schemas.openxmlformats.org/markup-compatibility/2006" xmlns:mv="urn:schemas-microsoft-com:mac:vml" xmlns:o="urn:schemas-microsoft-com:office:office" xmlns:r="http://schemas.openxmlformats.org/officeDocument/2006/relationships" xmlns:m="http://schemas.openxmlformats.org/officeDocument/2006/math" xmlns:v="urn:schemas-microsoft-com:vml" xmlns:wp14="http://schemas.microsoft.com/office/word/2010/wordprocessingDrawing" xmlns:wp="http://schemas.openxmlformats.org/drawingml/2006/wordprocessingDrawing" xmlns:w10="urn:schemas-microsoft-com:office:word" xmlns:w="http://schemas.openxmlformats.org/wordprocessingml/2006/main" xmlns:w14="http://schemas.microsoft.com/office/word/2010/wordml" xmlns:w15="http://schemas.microsoft.com/office/word/2012/wordml" xmlns:wpg="http://schemas.microsoft.com/office/word/2010/wordprocessingGroup" xmlns:wpi="http://schemas.microsoft.com/office/word/2010/wordprocessingInk" xmlns:wne="http://schemas.microsoft.com/office/word/2006/wordml" xmlns:wps="http://schemas.microsoft.com/office/word/2010/wordprocessingShape" mc:Ignorable="w14 w15 wp14">
   <w:body>
     <w:p>
+      <w:pPr>
+        <w:rPr>
+          <w:b/>
+        </w:rPr>
+      </w:pPr>
+      <w:hyperlink r:id="rId5" w:history="1">
+        <w:r>
+          <w:rPr>
+            <w:rStyle w:val="Hyperlink"/>
+            <w:b/>
+          </w:rPr>
+          <w:t>https://github.com/TMolano/WDDBS</w:t>
+        </w:r>
+      </w:hyperlink>
+    </w:p>
+    <w:p>
+      <w:pPr>
+        <w:rPr>
+          <w:b/>
+        </w:rPr>
+      </w:pPr>
+    </w:p>
+    <w:p>
+      <w:pPr>
+        <w:pStyle w:val="ListParagraph"/>
+        <w:numPr>
+          <w:ilvl w:val="0"/>
+          <w:numId w:val="1"/>
+        </w:numPr>
+        <w:rPr>
+          <w:b/>
+        </w:rPr>
+      </w:pPr>
+      <w:r>
+        <w:rPr>
+          <w:b/>
+        </w:rPr>
+        <w:t>What are web components?</w:t>
+      </w:r>
+    </w:p>
+    <w:p>
+      <w:pPr>
+        <w:ind w:left="720"/>
+      </w:pPr>
+      <w:r>
+        <w:t>Web components are a collection of specifications that enable developers to create their web applications as a set of reusable components. Each component lives in its self-defined encapsulated unit with corresponding style and behavior logic. These components can not only be shared across a single web application but can also be distributed on the web for use by others.</w:t>
+      </w:r>
+    </w:p>
+    <w:p>
+      <w:pPr>
+        <w:pStyle w:val="ListParagraph"/>
+        <w:numPr>
+          <w:ilvl w:val="0"/>
+          <w:numId w:val="2"/>
+        </w:numPr>
+      </w:pPr>
+      <w:hyperlink r:id="rId6" w:history="1">
+        <w:r>
+          <w:rPr>
+            <w:rStyle w:val="Hyperlink"/>
+          </w:rPr>
+          <w:t>http://www.qed42.com/blog/web-components-introduction-future-web</w:t>
+        </w:r>
+      </w:hyperlink>
+    </w:p>
+    <w:p>
+      <w:pPr>
+        <w:pStyle w:val="ListParagraph"/>
+        <w:numPr>
+          <w:ilvl w:val="0"/>
+          <w:numId w:val="2"/>
+        </w:numPr>
+      </w:pPr>
+      <w:hyperlink r:id="rId7" w:history="1">
+        <w:r>
+          <w:rPr>
+            <w:rStyle w:val="Hyperlink"/>
+          </w:rPr>
+          <w:t>https://developer.mozilla.org/en-US/docs/Web/Web_Components</w:t>
+        </w:r>
+      </w:hyperlink>
+    </w:p>
+    <w:p>
+      <w:pPr>
+        <w:pStyle w:val="ListParagraph"/>
+        <w:numPr>
+          <w:ilvl w:val="0"/>
+          <w:numId w:val="2"/>
+        </w:numPr>
+      </w:pPr>
+      <w:hyperlink r:id="rId8" w:history="1">
+        <w:r>
+          <w:rPr>
+            <w:rStyle w:val="Hyperlink"/>
+          </w:rPr>
+          <w:t>http://webcomponents.org/</w:t>
+        </w:r>
+      </w:hyperlink>
+    </w:p>
+    <w:p>
+      <w:pPr>
+        <w:pStyle w:val="ListParagraph"/>
+        <w:numPr>
+          <w:ilvl w:val="0"/>
+          <w:numId w:val="2"/>
+        </w:numPr>
+      </w:pPr>
+      <w:hyperlink r:id="rId9" w:anchor="w3c_all" w:history="1">
+        <w:r>
+          <w:rPr>
+            <w:rStyle w:val="Hyperlink"/>
+          </w:rPr>
+          <w:t>https://www.w3.org/standards/techs/components#w3c_all</w:t>
+        </w:r>
+      </w:hyperlink>
+    </w:p>
+    <w:p>
+      <w:pPr>
+        <w:pStyle w:val="ListParagraph"/>
+        <w:numPr>
+          <w:ilvl w:val="0"/>
+          <w:numId w:val="2"/>
+        </w:numPr>
+      </w:pPr>
+      <w:hyperlink r:id="rId10" w:history="1">
+        <w:r>
+          <w:rPr>
+            <w:rStyle w:val="Hyperlink"/>
+          </w:rPr>
+          <w:t>https://css-tricks.com/modular-future-web-components/</w:t>
+        </w:r>
+      </w:hyperlink>
+    </w:p>
+    <w:p>
+      <w:pPr>
+        <w:pStyle w:val="ListParagraph"/>
+        <w:ind w:left="1440"/>
+      </w:pPr>
+    </w:p>
+    <w:p>
+      <w:pPr>
+        <w:ind w:left="720"/>
+        <w:rPr>
+          <w:b/>
+        </w:rPr>
+      </w:pPr>
+    </w:p>
+    <w:p>
+      <w:pPr>
+        <w:pStyle w:val="ListParagraph"/>
+        <w:numPr>
+          <w:ilvl w:val="0"/>
+          <w:numId w:val="1"/>
+        </w:numPr>
+        <w:rPr>
+          <w:b/>
+        </w:rPr>
+      </w:pPr>
+      <w:r>
+        <w:rPr>
+          <w:b/>
+        </w:rPr>
+        <w:t>What is Babel?</w:t>
+      </w:r>
+    </w:p>
+    <w:p>
+      <w:pPr>
+        <w:ind w:left="720"/>
+      </w:pPr>
+      <w:r>
+        <w:t>Tool for transpiling ES6 code. Put ES6 in and get ES5 out.</w:t>
+      </w:r>
+    </w:p>
+    <w:p>
+      <w:pPr>
+        <w:pStyle w:val="ListParagraph"/>
+        <w:numPr>
+          <w:ilvl w:val="0"/>
+          <w:numId w:val="3"/>
+        </w:numPr>
+      </w:pPr>
+      <w:r>
+        <w:t>https://www.lynda.com/JavaScript-tutorials/Introduction-Babel/424003/459169-4.html</w:t>
+      </w:r>
+    </w:p>
+    <w:p>
+      <w:pPr>
+        <w:ind w:left="360"/>
+        <w:rPr>
+          <w:b/>
+        </w:rPr>
+      </w:pPr>
+    </w:p>
+    <w:p>
+      <w:pPr>
+        <w:pStyle w:val="ListParagraph"/>
+        <w:numPr>
+          <w:ilvl w:val="0"/>
+          <w:numId w:val="1"/>
+        </w:numPr>
+        <w:rPr>
+          <w:b/>
+        </w:rPr>
+      </w:pPr>
+      <w:r>
+        <w:rPr>
+          <w:b/>
+        </w:rPr>
+        <w:t>How do I transpile my ES6 code to ES5 using Babel?</w:t>
+      </w:r>
+    </w:p>
+    <w:p>
+      <w:pPr>
+        <w:ind w:left="720"/>
+      </w:pPr>
+      <w:r>
+        <w:t>Run Babel script</w:t>
+      </w:r>
+      <w:r>
+        <w:t xml:space="preserve"> and text/Babel </w:t>
+      </w:r>
+      <w:r>
+        <w:t>or setting up Webpack/Babel and using a source to its location. (ex: bundle.js)</w:t>
+      </w:r>
+    </w:p>
+    <w:p>
+      <w:pPr>
+        <w:ind w:left="360"/>
+        <w:rPr>
+          <w:b/>
+        </w:rPr>
+      </w:pPr>
+    </w:p>
+    <w:p>
+      <w:pPr>
+        <w:pStyle w:val="ListParagraph"/>
+        <w:numPr>
+          <w:ilvl w:val="0"/>
+          <w:numId w:val="1"/>
+        </w:numPr>
+        <w:rPr>
+          <w:b/>
+        </w:rPr>
+      </w:pPr>
+      <w:r>
+        <w:rPr>
+          <w:b/>
+        </w:rPr>
+        <w:t>What are JavaScript Plugins, Libraries and Frameworks?</w:t>
+      </w:r>
+    </w:p>
+    <w:p>
+      <w:pPr>
+        <w:pStyle w:val="ListParagraph"/>
+      </w:pPr>
+      <w:r>
+        <w:t>A plug-in is piece of code written in a standard JavaScript file. These files provide useful jQuery methods which can be used along with jQuery library methods.</w:t>
+      </w:r>
+    </w:p>
+    <w:p>
+      <w:pPr>
+        <w:pStyle w:val="ListParagraph"/>
+        <w:rPr>
+          <w:b/>
+        </w:rPr>
+      </w:pPr>
+    </w:p>
+    <w:p>
+      <w:pPr>
+        <w:ind w:left="720"/>
+      </w:pPr>
+      <w:r>
+        <w:t>A library is a reusable piece of code that offers certain functionality. It is a collection of functions, objects, and classes that you can use in your application.</w:t>
+      </w:r>
+    </w:p>
+    <w:p>
+      <w:pPr>
+        <w:ind w:left="720"/>
+      </w:pPr>
+    </w:p>
+    <w:p>
+      <w:pPr>
+        <w:ind w:left="720"/>
+      </w:pPr>
+      <w:r>
+        <w:t>A framework has an architecture that dictates the flow of control in your application. The framework describes the skeleton and tells you how everything should be organized. A framework often comprises of many libraries and has a higher level of abstraction. Functionality such as event handling, making AJAX calls, template and data binding, and testing are built into the framework.</w:t>
+      </w:r>
+    </w:p>
+    <w:p>
+      <w:pPr>
+        <w:ind w:left="720"/>
+      </w:pPr>
+    </w:p>
+    <w:p>
+      <w:pPr>
+        <w:pStyle w:val="ListParagraph"/>
+        <w:numPr>
+          <w:ilvl w:val="0"/>
+          <w:numId w:val="3"/>
+        </w:numPr>
+      </w:pPr>
+      <w:hyperlink r:id="rId11" w:history="1">
+        <w:r>
+          <w:rPr>
+            <w:rStyle w:val="Hyperlink"/>
+          </w:rPr>
+          <w:t>https://code.tutsplus.com/articles/essential-javascript-libraries-and-frameworks-you-should-know-about--cms-29540</w:t>
+        </w:r>
+      </w:hyperlink>
+    </w:p>
+    <w:p>
+      <w:pPr>
+        <w:pStyle w:val="ListParagraph"/>
+        <w:numPr>
+          <w:ilvl w:val="0"/>
+          <w:numId w:val="3"/>
+        </w:numPr>
+      </w:pPr>
+      <w:hyperlink r:id="rId12" w:history="1">
+        <w:r>
+          <w:rPr>
+            <w:rStyle w:val="Hyperlink"/>
+          </w:rPr>
+          <w:t>https://www.tutorialspoint.com/jquery/jquery-plugins.htm</w:t>
+        </w:r>
+      </w:hyperlink>
+    </w:p>
+    <w:p>
+      <w:pPr>
+        <w:pStyle w:val="ListParagraph"/>
+        <w:ind w:left="1440"/>
+      </w:pPr>
+    </w:p>
+    <w:p>
+      <w:pPr>
+        <w:pStyle w:val="ListParagraph"/>
+        <w:ind w:left="1440"/>
+      </w:pPr>
+    </w:p>
+    <w:p>
+      <w:pPr>
+        <w:ind w:left="720"/>
+        <w:rPr>
+          <w:b/>
+        </w:rPr>
+      </w:pPr>
+    </w:p>
+    <w:p>
+      <w:pPr>
+        <w:pStyle w:val="ListParagraph"/>
+        <w:numPr>
+          <w:ilvl w:val="0"/>
+          <w:numId w:val="1"/>
+        </w:numPr>
+        <w:rPr>
+          <w:b/>
+        </w:rPr>
+      </w:pPr>
+      <w:r>
+        <w:rPr>
+          <w:b/>
+        </w:rPr>
+        <w:lastRenderedPageBreak/>
+        <w:t>Why is jQuery the most used library?</w:t>
+      </w:r>
+    </w:p>
+    <w:p>
+      <w:pPr>
+        <w:pStyle w:val="ListParagraph"/>
+      </w:pPr>
+      <w:r>
+        <w:t>jQuery includes reuse of CSS selectors, is un</w:t>
+      </w:r>
+      <w:r>
+        <w:t>obtrusive, and is simple to use regardless of skill level.</w:t>
+      </w:r>
+    </w:p>
+    <w:p>
+      <w:pPr>
+        <w:pStyle w:val="ListParagraph"/>
+        <w:rPr>
+          <w:b/>
+        </w:rPr>
+      </w:pPr>
+    </w:p>
+    <w:p>
+      <w:pPr>
+        <w:pStyle w:val="ListParagraph"/>
+        <w:numPr>
+          <w:ilvl w:val="0"/>
+          <w:numId w:val="4"/>
+        </w:numPr>
+      </w:pPr>
+      <w:r>
+        <w:t>https://blog.teamtreehouse.com/jquery-popular-javascript-library</w:t>
+      </w:r>
+    </w:p>
+    <w:p>
+      <w:pPr>
+        <w:ind w:left="720"/>
+        <w:rPr>
+          <w:b/>
+        </w:rPr>
+      </w:pPr>
+    </w:p>
+    <w:p>
+      <w:pPr>
+        <w:pStyle w:val="ListParagraph"/>
+        <w:numPr>
+          <w:ilvl w:val="0"/>
+          <w:numId w:val="1"/>
+        </w:numPr>
+        <w:rPr>
+          <w:b/>
+        </w:rPr>
+      </w:pPr>
+      <w:r>
+        <w:rPr>
+          <w:b/>
+        </w:rPr>
+        <w:t>What are jQuery selectors and methods?</w:t>
+      </w:r>
+    </w:p>
+    <w:p>
+      <w:pPr>
+        <w:ind w:left="720"/>
+      </w:pPr>
+      <w:r>
+        <w:t>jQuery selectors are used to "find" (or select) HTML elements based on their name, id, classes, types, attributes, values of attributes and much more. It's based on the existing CSS Selectors, and in addition, it has some own custom selectors.</w:t>
+      </w:r>
+      <w:r>
+        <w:t xml:space="preserve"> </w:t>
+      </w:r>
+      <w:r>
+        <w:t>All selectors in jQuery start with the dollar sign and parentheses: $().</w:t>
+      </w:r>
+    </w:p>
+    <w:p>
+      <w:pPr>
+        <w:ind w:left="720"/>
+      </w:pPr>
+    </w:p>
+    <w:p>
+      <w:pPr>
+        <w:ind w:left="720"/>
+      </w:pPr>
+      <w:r>
+        <w:t>jQuery provides various methods</w:t>
+      </w:r>
+      <w:r>
+        <w:t xml:space="preserve"> or actions</w:t>
+      </w:r>
+      <w:r>
+        <w:t xml:space="preserve"> for different tasks e.g. manipulate DOM, events, ajax etc.</w:t>
+      </w:r>
+    </w:p>
+    <w:p>
+      <w:pPr>
+        <w:ind w:left="720"/>
+      </w:pPr>
+    </w:p>
+    <w:p>
+      <w:pPr>
+        <w:ind w:left="720"/>
+      </w:pPr>
+      <w:r>
+        <w:t>(</w:t>
+      </w:r>
+      <w:r>
+        <w:t>Selector is the target, Method is the action.</w:t>
+      </w:r>
+      <w:r>
+        <w:t>)</w:t>
+      </w:r>
       <w:bookmarkStart w:id="0" w:name="_GoBack"/>
       <w:bookmarkEnd w:id="0"/>
+    </w:p>
+    <w:p>
+      <w:pPr>
+        <w:ind w:left="720"/>
+      </w:pPr>
+    </w:p>
+    <w:p>
+      <w:pPr>
+        <w:pStyle w:val="ListParagraph"/>
+        <w:numPr>
+          <w:ilvl w:val="0"/>
+          <w:numId w:val="4"/>
+        </w:numPr>
+      </w:pPr>
+      <w:hyperlink r:id="rId13" w:history="1">
+        <w:r>
+          <w:rPr>
+            <w:rStyle w:val="Hyperlink"/>
+          </w:rPr>
+          <w:t>https://www.w3schools.com/jquery/jquery_selectors.asp</w:t>
+        </w:r>
+      </w:hyperlink>
+    </w:p>
+    <w:p>
+      <w:pPr>
+        <w:pStyle w:val="ListParagraph"/>
+        <w:numPr>
+          <w:ilvl w:val="0"/>
+          <w:numId w:val="4"/>
+        </w:numPr>
+      </w:pPr>
+      <w:hyperlink r:id="rId14" w:history="1">
+        <w:r>
+          <w:rPr>
+            <w:rStyle w:val="Hyperlink"/>
+          </w:rPr>
+          <w:t>http://www.tutorialsteacher.com/jquery/jquery-methods</w:t>
+        </w:r>
+      </w:hyperlink>
+    </w:p>
+    <w:p/>
+    <w:p>
+      <w:pPr>
+        <w:ind w:left="360"/>
+        <w:rPr>
+          <w:b/>
+        </w:rPr>
+      </w:pPr>
+    </w:p>
+    <w:p>
+      <w:pPr>
+        <w:pStyle w:val="ListParagraph"/>
+        <w:numPr>
+          <w:ilvl w:val="0"/>
+          <w:numId w:val="1"/>
+        </w:numPr>
+        <w:rPr>
+          <w:b/>
+        </w:rPr>
+      </w:pPr>
+      <w:r>
+        <w:rPr>
+          <w:b/>
+        </w:rPr>
+        <w:t>What is JSON?</w:t>
+      </w:r>
+    </w:p>
+    <w:p>
+      <w:pPr>
+        <w:ind w:left="360"/>
+      </w:pPr>
+      <w:r>
+        <w:t>JSON (JavaScript Object Notation) is a lightweight data-interchange format. JSON is a text format that is completely language independent but uses conventions that are familiar to programmers of the C-family of languages, including C, C++, C#, Java, JavaScript, Perl, Python, and many others. These properties make JSON an ideal data-interchange language.</w:t>
+      </w:r>
+      <w:r>
+        <w:t xml:space="preserve"> JSON data takes the form of</w:t>
+      </w:r>
+      <w:r>
+        <w:t xml:space="preserve"> objects, arrays, values, strings, and numbers.</w:t>
+      </w:r>
+    </w:p>
+    <w:p>
+      <w:pPr>
+        <w:ind w:left="360"/>
+      </w:pPr>
+    </w:p>
+    <w:p>
+      <w:pPr>
+        <w:pStyle w:val="ListParagraph"/>
+        <w:numPr>
+          <w:ilvl w:val="0"/>
+          <w:numId w:val="5"/>
+        </w:numPr>
+      </w:pPr>
+      <w:hyperlink r:id="rId15" w:history="1">
+        <w:r>
+          <w:rPr>
+            <w:rStyle w:val="Hyperlink"/>
+          </w:rPr>
+          <w:t>http://json.org/</w:t>
+        </w:r>
+      </w:hyperlink>
+    </w:p>
+    <w:p>
+      <w:pPr>
+        <w:pStyle w:val="ListParagraph"/>
+        <w:ind w:left="1080"/>
+      </w:pPr>
+    </w:p>
+    <w:p>
+      <w:pPr>
+        <w:ind w:left="360"/>
+        <w:rPr>
+          <w:b/>
+        </w:rPr>
+      </w:pPr>
+    </w:p>
+    <w:p>
+      <w:pPr>
+        <w:pStyle w:val="ListParagraph"/>
+        <w:numPr>
+          <w:ilvl w:val="0"/>
+          <w:numId w:val="1"/>
+        </w:numPr>
+        <w:rPr>
+          <w:b/>
+        </w:rPr>
+      </w:pPr>
+      <w:r>
+        <w:rPr>
+          <w:b/>
+        </w:rPr>
+        <w:t>What is AJAX/Fetch?</w:t>
+      </w:r>
+    </w:p>
+    <w:p>
+      <w:pPr>
+        <w:ind w:left="360"/>
+      </w:pPr>
+      <w:r>
+        <w:t>AJAX allows web pages to request small chunks of data (such as HTML, XML, JSON, or plain text) and display them only when needed</w:t>
+      </w:r>
+      <w:r>
+        <w:t xml:space="preserve">. </w:t>
+      </w:r>
+      <w:r>
+        <w:t>Use XMLHttpRequest or Fetch to request JSON data. This allows web pages to directly handle making HTTP requests for specific resources available on a server, and formatting the resulting data as needed, before it is displayed.</w:t>
+      </w:r>
+    </w:p>
+    <w:p>
+      <w:pPr>
+        <w:ind w:left="360"/>
+      </w:pPr>
+    </w:p>
+    <w:p>
+      <w:pPr>
+        <w:pStyle w:val="ListParagraph"/>
+        <w:numPr>
+          <w:ilvl w:val="0"/>
+          <w:numId w:val="5"/>
+        </w:numPr>
+      </w:pPr>
+      <w:hyperlink r:id="rId16" w:history="1">
+        <w:r>
+          <w:rPr>
+            <w:rStyle w:val="Hyperlink"/>
+          </w:rPr>
+          <w:t>https://developer.mozilla.org/en-US/docs/Learn/JavaScript/Client-side_web_APIs/Fetching_data</w:t>
+        </w:r>
+      </w:hyperlink>
+    </w:p>
+    <w:p>
+      <w:pPr>
+        <w:pStyle w:val="ListParagraph"/>
+        <w:numPr>
+          <w:ilvl w:val="0"/>
+          <w:numId w:val="5"/>
+        </w:numPr>
+      </w:pPr>
+      <w:hyperlink r:id="rId17" w:history="1">
+        <w:r>
+          <w:rPr>
+            <w:rStyle w:val="Hyperlink"/>
+          </w:rPr>
+          <w:t>https://developer.mozilla.org/en-US/docs/Web/API/Fetch_API</w:t>
+        </w:r>
+      </w:hyperlink>
+    </w:p>
+    <w:p/>
+    <w:p/>
+    <w:p/>
+    <w:p/>
+    <w:p>
+      <w:pPr>
+        <w:pStyle w:val="ListParagraph"/>
+        <w:ind w:left="1080"/>
+      </w:pPr>
+    </w:p>
+    <w:p>
+      <w:pPr>
+        <w:pStyle w:val="ListParagraph"/>
+        <w:numPr>
+          <w:ilvl w:val="0"/>
+          <w:numId w:val="1"/>
+        </w:numPr>
+        <w:rPr>
+          <w:b/>
+        </w:rPr>
+      </w:pPr>
+      <w:r>
+        <w:rPr>
+          <w:b/>
+        </w:rPr>
+        <w:t>What is C.R.U.D.?</w:t>
+      </w:r>
+    </w:p>
+    <w:p>
+      <w:pPr>
+        <w:ind w:left="360"/>
+      </w:pPr>
+      <w:r>
+        <w:t xml:space="preserve">Functionality of </w:t>
+      </w:r>
+      <w:r>
+        <w:t>Create, Read, Update, and Delete resources.</w:t>
+      </w:r>
+      <w:r>
+        <w:t xml:space="preserve"> </w:t>
+      </w:r>
+      <w:r>
+        <w:t>A model should have the ability to perform at most these four functions in order to be complete.</w:t>
+      </w:r>
+    </w:p>
+    <w:p>
+      <w:pPr>
+        <w:ind w:left="360"/>
+      </w:pPr>
+    </w:p>
+    <w:p>
+      <w:pPr>
+        <w:pStyle w:val="ListParagraph"/>
+        <w:numPr>
+          <w:ilvl w:val="0"/>
+          <w:numId w:val="6"/>
+        </w:numPr>
+      </w:pPr>
+      <w:hyperlink r:id="rId18" w:history="1">
+        <w:r>
+          <w:rPr>
+            <w:rStyle w:val="Hyperlink"/>
+          </w:rPr>
+          <w:t>https://www.codecademy.com/articles/what-is-crud</w:t>
+        </w:r>
+      </w:hyperlink>
+    </w:p>
+    <w:p>
+      <w:pPr>
+        <w:pStyle w:val="ListParagraph"/>
+        <w:ind w:left="1080"/>
+      </w:pPr>
+    </w:p>
+    <w:p>
+      <w:pPr>
+        <w:ind w:left="360"/>
+        <w:rPr>
+          <w:b/>
+        </w:rPr>
+      </w:pPr>
+    </w:p>
+    <w:p>
+      <w:pPr>
+        <w:pStyle w:val="ListParagraph"/>
+        <w:numPr>
+          <w:ilvl w:val="0"/>
+          <w:numId w:val="1"/>
+        </w:numPr>
+        <w:rPr>
+          <w:b/>
+        </w:rPr>
+      </w:pPr>
+      <w:r>
+        <w:rPr>
+          <w:b/>
+        </w:rPr>
+        <w:t>How would I use jQuery, JSON and AJAX to create a CRUD application?</w:t>
+      </w:r>
+    </w:p>
+    <w:p>
+      <w:pPr>
+        <w:ind w:left="720"/>
+      </w:pPr>
+      <w:r>
+        <w:t xml:space="preserve">Use </w:t>
+      </w:r>
+      <w:r>
+        <w:t>jquery methods</w:t>
+      </w:r>
+      <w:r>
+        <w:t xml:space="preserve"> for each part of CRUD and the use </w:t>
+      </w:r>
+      <w:r>
+        <w:t>AJAX to pull JSON data</w:t>
+      </w:r>
+      <w:r>
+        <w:t>.</w:t>
+      </w:r>
+    </w:p>
+    <w:p>
+      <w:pPr>
+        <w:ind w:left="720"/>
+      </w:pPr>
+    </w:p>
+    <w:p>
+      <w:pPr>
+        <w:pStyle w:val="ListParagraph"/>
+        <w:numPr>
+          <w:ilvl w:val="0"/>
+          <w:numId w:val="6"/>
+        </w:numPr>
+      </w:pPr>
+      <w:r>
+        <w:t>https://www.codeofaninja.com/2015/06/php-crud-with-ajax-and-oop.html</w:t>
+      </w:r>
     </w:p>
     <w:sectPr>
       <w:pgSz w:w="12240" w:h="15840"/>
@@ -14,6 +811,680 @@
     </w:sectPr>
   </w:body>
 </w:document>
+</file>
+
+<file path=word/numbering.xml><?xml version="1.0" encoding="utf-8"?>
+<w:numbering xmlns:wpc="http://schemas.microsoft.com/office/word/2010/wordprocessingCanvas" xmlns:mo="http://schemas.microsoft.com/office/mac/office/2008/main" xmlns:mc="http://schemas.openxmlformats.org/markup-compatibility/2006" xmlns:mv="urn:schemas-microsoft-com:mac:vml" xmlns:o="urn:schemas-microsoft-com:office:office" xmlns:r="http://schemas.openxmlformats.org/officeDocument/2006/relationships" xmlns:m="http://schemas.openxmlformats.org/officeDocument/2006/math" xmlns:v="urn:schemas-microsoft-com:vml" xmlns:wp14="http://schemas.microsoft.com/office/word/2010/wordprocessingDrawing" xmlns:wp="http://schemas.openxmlformats.org/drawingml/2006/wordprocessingDrawing" xmlns:w10="urn:schemas-microsoft-com:office:word" xmlns:w="http://schemas.openxmlformats.org/wordprocessingml/2006/main" xmlns:w14="http://schemas.microsoft.com/office/word/2010/wordml" xmlns:w15="http://schemas.microsoft.com/office/word/2012/wordml" xmlns:wpg="http://schemas.microsoft.com/office/word/2010/wordprocessingGroup" xmlns:wpi="http://schemas.microsoft.com/office/word/2010/wordprocessingInk" xmlns:wne="http://schemas.microsoft.com/office/word/2006/wordml" xmlns:wps="http://schemas.microsoft.com/office/word/2010/wordprocessingShape" mc:Ignorable="w14 w15 wp14">
+  <w:abstractNum w:abstractNumId="0">
+    <w:nsid w:val="12D82B1B"/>
+    <w:multiLevelType w:val="hybridMultilevel"/>
+    <w:tmpl w:val="EA6E3DE8"/>
+    <w:lvl w:ilvl="0" w:tplc="04090001">
+      <w:start w:val="1"/>
+      <w:numFmt w:val="bullet"/>
+      <w:lvlText w:val=""/>
+      <w:lvlJc w:val="left"/>
+      <w:pPr>
+        <w:ind w:left="1080" w:hanging="360"/>
+      </w:pPr>
+      <w:rPr>
+        <w:rFonts w:ascii="Symbol" w:hAnsi="Symbol" w:hint="default"/>
+      </w:rPr>
+    </w:lvl>
+    <w:lvl w:ilvl="1" w:tplc="04090003" w:tentative="1">
+      <w:start w:val="1"/>
+      <w:numFmt w:val="bullet"/>
+      <w:lvlText w:val="o"/>
+      <w:lvlJc w:val="left"/>
+      <w:pPr>
+        <w:ind w:left="1800" w:hanging="360"/>
+      </w:pPr>
+      <w:rPr>
+        <w:rFonts w:ascii="Courier New" w:hAnsi="Courier New" w:cs="Courier New" w:hint="default"/>
+      </w:rPr>
+    </w:lvl>
+    <w:lvl w:ilvl="2" w:tplc="04090005" w:tentative="1">
+      <w:start w:val="1"/>
+      <w:numFmt w:val="bullet"/>
+      <w:lvlText w:val=""/>
+      <w:lvlJc w:val="left"/>
+      <w:pPr>
+        <w:ind w:left="2520" w:hanging="360"/>
+      </w:pPr>
+      <w:rPr>
+        <w:rFonts w:ascii="Wingdings" w:hAnsi="Wingdings" w:hint="default"/>
+      </w:rPr>
+    </w:lvl>
+    <w:lvl w:ilvl="3" w:tplc="04090001" w:tentative="1">
+      <w:start w:val="1"/>
+      <w:numFmt w:val="bullet"/>
+      <w:lvlText w:val=""/>
+      <w:lvlJc w:val="left"/>
+      <w:pPr>
+        <w:ind w:left="3240" w:hanging="360"/>
+      </w:pPr>
+      <w:rPr>
+        <w:rFonts w:ascii="Symbol" w:hAnsi="Symbol" w:hint="default"/>
+      </w:rPr>
+    </w:lvl>
+    <w:lvl w:ilvl="4" w:tplc="04090003" w:tentative="1">
+      <w:start w:val="1"/>
+      <w:numFmt w:val="bullet"/>
+      <w:lvlText w:val="o"/>
+      <w:lvlJc w:val="left"/>
+      <w:pPr>
+        <w:ind w:left="3960" w:hanging="360"/>
+      </w:pPr>
+      <w:rPr>
+        <w:rFonts w:ascii="Courier New" w:hAnsi="Courier New" w:cs="Courier New" w:hint="default"/>
+      </w:rPr>
+    </w:lvl>
+    <w:lvl w:ilvl="5" w:tplc="04090005" w:tentative="1">
+      <w:start w:val="1"/>
+      <w:numFmt w:val="bullet"/>
+      <w:lvlText w:val=""/>
+      <w:lvlJc w:val="left"/>
+      <w:pPr>
+        <w:ind w:left="4680" w:hanging="360"/>
+      </w:pPr>
+      <w:rPr>
+        <w:rFonts w:ascii="Wingdings" w:hAnsi="Wingdings" w:hint="default"/>
+      </w:rPr>
+    </w:lvl>
+    <w:lvl w:ilvl="6" w:tplc="04090001" w:tentative="1">
+      <w:start w:val="1"/>
+      <w:numFmt w:val="bullet"/>
+      <w:lvlText w:val=""/>
+      <w:lvlJc w:val="left"/>
+      <w:pPr>
+        <w:ind w:left="5400" w:hanging="360"/>
+      </w:pPr>
+      <w:rPr>
+        <w:rFonts w:ascii="Symbol" w:hAnsi="Symbol" w:hint="default"/>
+      </w:rPr>
+    </w:lvl>
+    <w:lvl w:ilvl="7" w:tplc="04090003" w:tentative="1">
+      <w:start w:val="1"/>
+      <w:numFmt w:val="bullet"/>
+      <w:lvlText w:val="o"/>
+      <w:lvlJc w:val="left"/>
+      <w:pPr>
+        <w:ind w:left="6120" w:hanging="360"/>
+      </w:pPr>
+      <w:rPr>
+        <w:rFonts w:ascii="Courier New" w:hAnsi="Courier New" w:cs="Courier New" w:hint="default"/>
+      </w:rPr>
+    </w:lvl>
+    <w:lvl w:ilvl="8" w:tplc="04090005" w:tentative="1">
+      <w:start w:val="1"/>
+      <w:numFmt w:val="bullet"/>
+      <w:lvlText w:val=""/>
+      <w:lvlJc w:val="left"/>
+      <w:pPr>
+        <w:ind w:left="6840" w:hanging="360"/>
+      </w:pPr>
+      <w:rPr>
+        <w:rFonts w:ascii="Wingdings" w:hAnsi="Wingdings" w:hint="default"/>
+      </w:rPr>
+    </w:lvl>
+  </w:abstractNum>
+  <w:abstractNum w:abstractNumId="1">
+    <w:nsid w:val="191A2C5E"/>
+    <w:multiLevelType w:val="hybridMultilevel"/>
+    <w:tmpl w:val="9ED040BC"/>
+    <w:lvl w:ilvl="0" w:tplc="04090001">
+      <w:start w:val="1"/>
+      <w:numFmt w:val="bullet"/>
+      <w:lvlText w:val=""/>
+      <w:lvlJc w:val="left"/>
+      <w:pPr>
+        <w:ind w:left="1080" w:hanging="360"/>
+      </w:pPr>
+      <w:rPr>
+        <w:rFonts w:ascii="Symbol" w:hAnsi="Symbol" w:hint="default"/>
+      </w:rPr>
+    </w:lvl>
+    <w:lvl w:ilvl="1" w:tplc="04090003" w:tentative="1">
+      <w:start w:val="1"/>
+      <w:numFmt w:val="bullet"/>
+      <w:lvlText w:val="o"/>
+      <w:lvlJc w:val="left"/>
+      <w:pPr>
+        <w:ind w:left="1800" w:hanging="360"/>
+      </w:pPr>
+      <w:rPr>
+        <w:rFonts w:ascii="Courier New" w:hAnsi="Courier New" w:cs="Courier New" w:hint="default"/>
+      </w:rPr>
+    </w:lvl>
+    <w:lvl w:ilvl="2" w:tplc="04090005" w:tentative="1">
+      <w:start w:val="1"/>
+      <w:numFmt w:val="bullet"/>
+      <w:lvlText w:val=""/>
+      <w:lvlJc w:val="left"/>
+      <w:pPr>
+        <w:ind w:left="2520" w:hanging="360"/>
+      </w:pPr>
+      <w:rPr>
+        <w:rFonts w:ascii="Wingdings" w:hAnsi="Wingdings" w:hint="default"/>
+      </w:rPr>
+    </w:lvl>
+    <w:lvl w:ilvl="3" w:tplc="04090001" w:tentative="1">
+      <w:start w:val="1"/>
+      <w:numFmt w:val="bullet"/>
+      <w:lvlText w:val=""/>
+      <w:lvlJc w:val="left"/>
+      <w:pPr>
+        <w:ind w:left="3240" w:hanging="360"/>
+      </w:pPr>
+      <w:rPr>
+        <w:rFonts w:ascii="Symbol" w:hAnsi="Symbol" w:hint="default"/>
+      </w:rPr>
+    </w:lvl>
+    <w:lvl w:ilvl="4" w:tplc="04090003" w:tentative="1">
+      <w:start w:val="1"/>
+      <w:numFmt w:val="bullet"/>
+      <w:lvlText w:val="o"/>
+      <w:lvlJc w:val="left"/>
+      <w:pPr>
+        <w:ind w:left="3960" w:hanging="360"/>
+      </w:pPr>
+      <w:rPr>
+        <w:rFonts w:ascii="Courier New" w:hAnsi="Courier New" w:cs="Courier New" w:hint="default"/>
+      </w:rPr>
+    </w:lvl>
+    <w:lvl w:ilvl="5" w:tplc="04090005" w:tentative="1">
+      <w:start w:val="1"/>
+      <w:numFmt w:val="bullet"/>
+      <w:lvlText w:val=""/>
+      <w:lvlJc w:val="left"/>
+      <w:pPr>
+        <w:ind w:left="4680" w:hanging="360"/>
+      </w:pPr>
+      <w:rPr>
+        <w:rFonts w:ascii="Wingdings" w:hAnsi="Wingdings" w:hint="default"/>
+      </w:rPr>
+    </w:lvl>
+    <w:lvl w:ilvl="6" w:tplc="04090001" w:tentative="1">
+      <w:start w:val="1"/>
+      <w:numFmt w:val="bullet"/>
+      <w:lvlText w:val=""/>
+      <w:lvlJc w:val="left"/>
+      <w:pPr>
+        <w:ind w:left="5400" w:hanging="360"/>
+      </w:pPr>
+      <w:rPr>
+        <w:rFonts w:ascii="Symbol" w:hAnsi="Symbol" w:hint="default"/>
+      </w:rPr>
+    </w:lvl>
+    <w:lvl w:ilvl="7" w:tplc="04090003" w:tentative="1">
+      <w:start w:val="1"/>
+      <w:numFmt w:val="bullet"/>
+      <w:lvlText w:val="o"/>
+      <w:lvlJc w:val="left"/>
+      <w:pPr>
+        <w:ind w:left="6120" w:hanging="360"/>
+      </w:pPr>
+      <w:rPr>
+        <w:rFonts w:ascii="Courier New" w:hAnsi="Courier New" w:cs="Courier New" w:hint="default"/>
+      </w:rPr>
+    </w:lvl>
+    <w:lvl w:ilvl="8" w:tplc="04090005" w:tentative="1">
+      <w:start w:val="1"/>
+      <w:numFmt w:val="bullet"/>
+      <w:lvlText w:val=""/>
+      <w:lvlJc w:val="left"/>
+      <w:pPr>
+        <w:ind w:left="6840" w:hanging="360"/>
+      </w:pPr>
+      <w:rPr>
+        <w:rFonts w:ascii="Wingdings" w:hAnsi="Wingdings" w:hint="default"/>
+      </w:rPr>
+    </w:lvl>
+  </w:abstractNum>
+  <w:abstractNum w:abstractNumId="2">
+    <w:nsid w:val="2D572D8D"/>
+    <w:multiLevelType w:val="hybridMultilevel"/>
+    <w:tmpl w:val="4B345DB0"/>
+    <w:lvl w:ilvl="0" w:tplc="04090001">
+      <w:start w:val="1"/>
+      <w:numFmt w:val="bullet"/>
+      <w:lvlText w:val=""/>
+      <w:lvlJc w:val="left"/>
+      <w:pPr>
+        <w:ind w:left="1440" w:hanging="360"/>
+      </w:pPr>
+      <w:rPr>
+        <w:rFonts w:ascii="Symbol" w:hAnsi="Symbol" w:hint="default"/>
+      </w:rPr>
+    </w:lvl>
+    <w:lvl w:ilvl="1" w:tplc="04090003" w:tentative="1">
+      <w:start w:val="1"/>
+      <w:numFmt w:val="bullet"/>
+      <w:lvlText w:val="o"/>
+      <w:lvlJc w:val="left"/>
+      <w:pPr>
+        <w:ind w:left="2160" w:hanging="360"/>
+      </w:pPr>
+      <w:rPr>
+        <w:rFonts w:ascii="Courier New" w:hAnsi="Courier New" w:cs="Courier New" w:hint="default"/>
+      </w:rPr>
+    </w:lvl>
+    <w:lvl w:ilvl="2" w:tplc="04090005" w:tentative="1">
+      <w:start w:val="1"/>
+      <w:numFmt w:val="bullet"/>
+      <w:lvlText w:val=""/>
+      <w:lvlJc w:val="left"/>
+      <w:pPr>
+        <w:ind w:left="2880" w:hanging="360"/>
+      </w:pPr>
+      <w:rPr>
+        <w:rFonts w:ascii="Wingdings" w:hAnsi="Wingdings" w:hint="default"/>
+      </w:rPr>
+    </w:lvl>
+    <w:lvl w:ilvl="3" w:tplc="04090001" w:tentative="1">
+      <w:start w:val="1"/>
+      <w:numFmt w:val="bullet"/>
+      <w:lvlText w:val=""/>
+      <w:lvlJc w:val="left"/>
+      <w:pPr>
+        <w:ind w:left="3600" w:hanging="360"/>
+      </w:pPr>
+      <w:rPr>
+        <w:rFonts w:ascii="Symbol" w:hAnsi="Symbol" w:hint="default"/>
+      </w:rPr>
+    </w:lvl>
+    <w:lvl w:ilvl="4" w:tplc="04090003" w:tentative="1">
+      <w:start w:val="1"/>
+      <w:numFmt w:val="bullet"/>
+      <w:lvlText w:val="o"/>
+      <w:lvlJc w:val="left"/>
+      <w:pPr>
+        <w:ind w:left="4320" w:hanging="360"/>
+      </w:pPr>
+      <w:rPr>
+        <w:rFonts w:ascii="Courier New" w:hAnsi="Courier New" w:cs="Courier New" w:hint="default"/>
+      </w:rPr>
+    </w:lvl>
+    <w:lvl w:ilvl="5" w:tplc="04090005" w:tentative="1">
+      <w:start w:val="1"/>
+      <w:numFmt w:val="bullet"/>
+      <w:lvlText w:val=""/>
+      <w:lvlJc w:val="left"/>
+      <w:pPr>
+        <w:ind w:left="5040" w:hanging="360"/>
+      </w:pPr>
+      <w:rPr>
+        <w:rFonts w:ascii="Wingdings" w:hAnsi="Wingdings" w:hint="default"/>
+      </w:rPr>
+    </w:lvl>
+    <w:lvl w:ilvl="6" w:tplc="04090001" w:tentative="1">
+      <w:start w:val="1"/>
+      <w:numFmt w:val="bullet"/>
+      <w:lvlText w:val=""/>
+      <w:lvlJc w:val="left"/>
+      <w:pPr>
+        <w:ind w:left="5760" w:hanging="360"/>
+      </w:pPr>
+      <w:rPr>
+        <w:rFonts w:ascii="Symbol" w:hAnsi="Symbol" w:hint="default"/>
+      </w:rPr>
+    </w:lvl>
+    <w:lvl w:ilvl="7" w:tplc="04090003" w:tentative="1">
+      <w:start w:val="1"/>
+      <w:numFmt w:val="bullet"/>
+      <w:lvlText w:val="o"/>
+      <w:lvlJc w:val="left"/>
+      <w:pPr>
+        <w:ind w:left="6480" w:hanging="360"/>
+      </w:pPr>
+      <w:rPr>
+        <w:rFonts w:ascii="Courier New" w:hAnsi="Courier New" w:cs="Courier New" w:hint="default"/>
+      </w:rPr>
+    </w:lvl>
+    <w:lvl w:ilvl="8" w:tplc="04090005" w:tentative="1">
+      <w:start w:val="1"/>
+      <w:numFmt w:val="bullet"/>
+      <w:lvlText w:val=""/>
+      <w:lvlJc w:val="left"/>
+      <w:pPr>
+        <w:ind w:left="7200" w:hanging="360"/>
+      </w:pPr>
+      <w:rPr>
+        <w:rFonts w:ascii="Wingdings" w:hAnsi="Wingdings" w:hint="default"/>
+      </w:rPr>
+    </w:lvl>
+  </w:abstractNum>
+  <w:abstractNum w:abstractNumId="3">
+    <w:nsid w:val="3EE93BC1"/>
+    <w:multiLevelType w:val="hybridMultilevel"/>
+    <w:tmpl w:val="3078E778"/>
+    <w:lvl w:ilvl="0" w:tplc="0409000F">
+      <w:start w:val="1"/>
+      <w:numFmt w:val="decimal"/>
+      <w:lvlText w:val="%1."/>
+      <w:lvlJc w:val="left"/>
+      <w:pPr>
+        <w:ind w:left="720" w:hanging="360"/>
+      </w:pPr>
+    </w:lvl>
+    <w:lvl w:ilvl="1" w:tplc="04090019">
+      <w:start w:val="1"/>
+      <w:numFmt w:val="lowerLetter"/>
+      <w:lvlText w:val="%2."/>
+      <w:lvlJc w:val="left"/>
+      <w:pPr>
+        <w:ind w:left="1440" w:hanging="360"/>
+      </w:pPr>
+    </w:lvl>
+    <w:lvl w:ilvl="2" w:tplc="0409001B" w:tentative="1">
+      <w:start w:val="1"/>
+      <w:numFmt w:val="lowerRoman"/>
+      <w:lvlText w:val="%3."/>
+      <w:lvlJc w:val="right"/>
+      <w:pPr>
+        <w:ind w:left="2160" w:hanging="180"/>
+      </w:pPr>
+    </w:lvl>
+    <w:lvl w:ilvl="3" w:tplc="0409000F" w:tentative="1">
+      <w:start w:val="1"/>
+      <w:numFmt w:val="decimal"/>
+      <w:lvlText w:val="%4."/>
+      <w:lvlJc w:val="left"/>
+      <w:pPr>
+        <w:ind w:left="2880" w:hanging="360"/>
+      </w:pPr>
+    </w:lvl>
+    <w:lvl w:ilvl="4" w:tplc="04090019" w:tentative="1">
+      <w:start w:val="1"/>
+      <w:numFmt w:val="lowerLetter"/>
+      <w:lvlText w:val="%5."/>
+      <w:lvlJc w:val="left"/>
+      <w:pPr>
+        <w:ind w:left="3600" w:hanging="360"/>
+      </w:pPr>
+    </w:lvl>
+    <w:lvl w:ilvl="5" w:tplc="0409001B" w:tentative="1">
+      <w:start w:val="1"/>
+      <w:numFmt w:val="lowerRoman"/>
+      <w:lvlText w:val="%6."/>
+      <w:lvlJc w:val="right"/>
+      <w:pPr>
+        <w:ind w:left="4320" w:hanging="180"/>
+      </w:pPr>
+    </w:lvl>
+    <w:lvl w:ilvl="6" w:tplc="0409000F" w:tentative="1">
+      <w:start w:val="1"/>
+      <w:numFmt w:val="decimal"/>
+      <w:lvlText w:val="%7."/>
+      <w:lvlJc w:val="left"/>
+      <w:pPr>
+        <w:ind w:left="5040" w:hanging="360"/>
+      </w:pPr>
+    </w:lvl>
+    <w:lvl w:ilvl="7" w:tplc="04090019" w:tentative="1">
+      <w:start w:val="1"/>
+      <w:numFmt w:val="lowerLetter"/>
+      <w:lvlText w:val="%8."/>
+      <w:lvlJc w:val="left"/>
+      <w:pPr>
+        <w:ind w:left="5760" w:hanging="360"/>
+      </w:pPr>
+    </w:lvl>
+    <w:lvl w:ilvl="8" w:tplc="0409001B" w:tentative="1">
+      <w:start w:val="1"/>
+      <w:numFmt w:val="lowerRoman"/>
+      <w:lvlText w:val="%9."/>
+      <w:lvlJc w:val="right"/>
+      <w:pPr>
+        <w:ind w:left="6480" w:hanging="180"/>
+      </w:pPr>
+    </w:lvl>
+  </w:abstractNum>
+  <w:abstractNum w:abstractNumId="4">
+    <w:nsid w:val="60CB13F8"/>
+    <w:multiLevelType w:val="hybridMultilevel"/>
+    <w:tmpl w:val="4DB80946"/>
+    <w:lvl w:ilvl="0" w:tplc="04090001">
+      <w:start w:val="1"/>
+      <w:numFmt w:val="bullet"/>
+      <w:lvlText w:val=""/>
+      <w:lvlJc w:val="left"/>
+      <w:pPr>
+        <w:ind w:left="1440" w:hanging="360"/>
+      </w:pPr>
+      <w:rPr>
+        <w:rFonts w:ascii="Symbol" w:hAnsi="Symbol" w:hint="default"/>
+      </w:rPr>
+    </w:lvl>
+    <w:lvl w:ilvl="1" w:tplc="04090003" w:tentative="1">
+      <w:start w:val="1"/>
+      <w:numFmt w:val="bullet"/>
+      <w:lvlText w:val="o"/>
+      <w:lvlJc w:val="left"/>
+      <w:pPr>
+        <w:ind w:left="2160" w:hanging="360"/>
+      </w:pPr>
+      <w:rPr>
+        <w:rFonts w:ascii="Courier New" w:hAnsi="Courier New" w:cs="Courier New" w:hint="default"/>
+      </w:rPr>
+    </w:lvl>
+    <w:lvl w:ilvl="2" w:tplc="04090005" w:tentative="1">
+      <w:start w:val="1"/>
+      <w:numFmt w:val="bullet"/>
+      <w:lvlText w:val=""/>
+      <w:lvlJc w:val="left"/>
+      <w:pPr>
+        <w:ind w:left="2880" w:hanging="360"/>
+      </w:pPr>
+      <w:rPr>
+        <w:rFonts w:ascii="Wingdings" w:hAnsi="Wingdings" w:hint="default"/>
+      </w:rPr>
+    </w:lvl>
+    <w:lvl w:ilvl="3" w:tplc="04090001" w:tentative="1">
+      <w:start w:val="1"/>
+      <w:numFmt w:val="bullet"/>
+      <w:lvlText w:val=""/>
+      <w:lvlJc w:val="left"/>
+      <w:pPr>
+        <w:ind w:left="3600" w:hanging="360"/>
+      </w:pPr>
+      <w:rPr>
+        <w:rFonts w:ascii="Symbol" w:hAnsi="Symbol" w:hint="default"/>
+      </w:rPr>
+    </w:lvl>
+    <w:lvl w:ilvl="4" w:tplc="04090003" w:tentative="1">
+      <w:start w:val="1"/>
+      <w:numFmt w:val="bullet"/>
+      <w:lvlText w:val="o"/>
+      <w:lvlJc w:val="left"/>
+      <w:pPr>
+        <w:ind w:left="4320" w:hanging="360"/>
+      </w:pPr>
+      <w:rPr>
+        <w:rFonts w:ascii="Courier New" w:hAnsi="Courier New" w:cs="Courier New" w:hint="default"/>
+      </w:rPr>
+    </w:lvl>
+    <w:lvl w:ilvl="5" w:tplc="04090005" w:tentative="1">
+      <w:start w:val="1"/>
+      <w:numFmt w:val="bullet"/>
+      <w:lvlText w:val=""/>
+      <w:lvlJc w:val="left"/>
+      <w:pPr>
+        <w:ind w:left="5040" w:hanging="360"/>
+      </w:pPr>
+      <w:rPr>
+        <w:rFonts w:ascii="Wingdings" w:hAnsi="Wingdings" w:hint="default"/>
+      </w:rPr>
+    </w:lvl>
+    <w:lvl w:ilvl="6" w:tplc="04090001" w:tentative="1">
+      <w:start w:val="1"/>
+      <w:numFmt w:val="bullet"/>
+      <w:lvlText w:val=""/>
+      <w:lvlJc w:val="left"/>
+      <w:pPr>
+        <w:ind w:left="5760" w:hanging="360"/>
+      </w:pPr>
+      <w:rPr>
+        <w:rFonts w:ascii="Symbol" w:hAnsi="Symbol" w:hint="default"/>
+      </w:rPr>
+    </w:lvl>
+    <w:lvl w:ilvl="7" w:tplc="04090003" w:tentative="1">
+      <w:start w:val="1"/>
+      <w:numFmt w:val="bullet"/>
+      <w:lvlText w:val="o"/>
+      <w:lvlJc w:val="left"/>
+      <w:pPr>
+        <w:ind w:left="6480" w:hanging="360"/>
+      </w:pPr>
+      <w:rPr>
+        <w:rFonts w:ascii="Courier New" w:hAnsi="Courier New" w:cs="Courier New" w:hint="default"/>
+      </w:rPr>
+    </w:lvl>
+    <w:lvl w:ilvl="8" w:tplc="04090005" w:tentative="1">
+      <w:start w:val="1"/>
+      <w:numFmt w:val="bullet"/>
+      <w:lvlText w:val=""/>
+      <w:lvlJc w:val="left"/>
+      <w:pPr>
+        <w:ind w:left="7200" w:hanging="360"/>
+      </w:pPr>
+      <w:rPr>
+        <w:rFonts w:ascii="Wingdings" w:hAnsi="Wingdings" w:hint="default"/>
+      </w:rPr>
+    </w:lvl>
+  </w:abstractNum>
+  <w:abstractNum w:abstractNumId="5">
+    <w:nsid w:val="6EFD1DB6"/>
+    <w:multiLevelType w:val="hybridMultilevel"/>
+    <w:tmpl w:val="F640B392"/>
+    <w:lvl w:ilvl="0" w:tplc="04090001">
+      <w:start w:val="1"/>
+      <w:numFmt w:val="bullet"/>
+      <w:lvlText w:val=""/>
+      <w:lvlJc w:val="left"/>
+      <w:pPr>
+        <w:ind w:left="1440" w:hanging="360"/>
+      </w:pPr>
+      <w:rPr>
+        <w:rFonts w:ascii="Symbol" w:hAnsi="Symbol" w:hint="default"/>
+      </w:rPr>
+    </w:lvl>
+    <w:lvl w:ilvl="1" w:tplc="04090003" w:tentative="1">
+      <w:start w:val="1"/>
+      <w:numFmt w:val="bullet"/>
+      <w:lvlText w:val="o"/>
+      <w:lvlJc w:val="left"/>
+      <w:pPr>
+        <w:ind w:left="2160" w:hanging="360"/>
+      </w:pPr>
+      <w:rPr>
+        <w:rFonts w:ascii="Courier New" w:hAnsi="Courier New" w:cs="Courier New" w:hint="default"/>
+      </w:rPr>
+    </w:lvl>
+    <w:lvl w:ilvl="2" w:tplc="04090005" w:tentative="1">
+      <w:start w:val="1"/>
+      <w:numFmt w:val="bullet"/>
+      <w:lvlText w:val=""/>
+      <w:lvlJc w:val="left"/>
+      <w:pPr>
+        <w:ind w:left="2880" w:hanging="360"/>
+      </w:pPr>
+      <w:rPr>
+        <w:rFonts w:ascii="Wingdings" w:hAnsi="Wingdings" w:hint="default"/>
+      </w:rPr>
+    </w:lvl>
+    <w:lvl w:ilvl="3" w:tplc="04090001" w:tentative="1">
+      <w:start w:val="1"/>
+      <w:numFmt w:val="bullet"/>
+      <w:lvlText w:val=""/>
+      <w:lvlJc w:val="left"/>
+      <w:pPr>
+        <w:ind w:left="3600" w:hanging="360"/>
+      </w:pPr>
+      <w:rPr>
+        <w:rFonts w:ascii="Symbol" w:hAnsi="Symbol" w:hint="default"/>
+      </w:rPr>
+    </w:lvl>
+    <w:lvl w:ilvl="4" w:tplc="04090003" w:tentative="1">
+      <w:start w:val="1"/>
+      <w:numFmt w:val="bullet"/>
+      <w:lvlText w:val="o"/>
+      <w:lvlJc w:val="left"/>
+      <w:pPr>
+        <w:ind w:left="4320" w:hanging="360"/>
+      </w:pPr>
+      <w:rPr>
+        <w:rFonts w:ascii="Courier New" w:hAnsi="Courier New" w:cs="Courier New" w:hint="default"/>
+      </w:rPr>
+    </w:lvl>
+    <w:lvl w:ilvl="5" w:tplc="04090005" w:tentative="1">
+      <w:start w:val="1"/>
+      <w:numFmt w:val="bullet"/>
+      <w:lvlText w:val=""/>
+      <w:lvlJc w:val="left"/>
+      <w:pPr>
+        <w:ind w:left="5040" w:hanging="360"/>
+      </w:pPr>
+      <w:rPr>
+        <w:rFonts w:ascii="Wingdings" w:hAnsi="Wingdings" w:hint="default"/>
+      </w:rPr>
+    </w:lvl>
+    <w:lvl w:ilvl="6" w:tplc="04090001" w:tentative="1">
+      <w:start w:val="1"/>
+      <w:numFmt w:val="bullet"/>
+      <w:lvlText w:val=""/>
+      <w:lvlJc w:val="left"/>
+      <w:pPr>
+        <w:ind w:left="5760" w:hanging="360"/>
+      </w:pPr>
+      <w:rPr>
+        <w:rFonts w:ascii="Symbol" w:hAnsi="Symbol" w:hint="default"/>
+      </w:rPr>
+    </w:lvl>
+    <w:lvl w:ilvl="7" w:tplc="04090003" w:tentative="1">
+      <w:start w:val="1"/>
+      <w:numFmt w:val="bullet"/>
+      <w:lvlText w:val="o"/>
+      <w:lvlJc w:val="left"/>
+      <w:pPr>
+        <w:ind w:left="6480" w:hanging="360"/>
+      </w:pPr>
+      <w:rPr>
+        <w:rFonts w:ascii="Courier New" w:hAnsi="Courier New" w:cs="Courier New" w:hint="default"/>
+      </w:rPr>
+    </w:lvl>
+    <w:lvl w:ilvl="8" w:tplc="04090005" w:tentative="1">
+      <w:start w:val="1"/>
+      <w:numFmt w:val="bullet"/>
+      <w:lvlText w:val=""/>
+      <w:lvlJc w:val="left"/>
+      <w:pPr>
+        <w:ind w:left="7200" w:hanging="360"/>
+      </w:pPr>
+      <w:rPr>
+        <w:rFonts w:ascii="Wingdings" w:hAnsi="Wingdings" w:hint="default"/>
+      </w:rPr>
+    </w:lvl>
+  </w:abstractNum>
+  <w:num w:numId="1">
+    <w:abstractNumId w:val="3"/>
+  </w:num>
+  <w:num w:numId="2">
+    <w:abstractNumId w:val="2"/>
+  </w:num>
+  <w:num w:numId="3">
+    <w:abstractNumId w:val="5"/>
+  </w:num>
+  <w:num w:numId="4">
+    <w:abstractNumId w:val="4"/>
+  </w:num>
+  <w:num w:numId="5">
+    <w:abstractNumId w:val="1"/>
+  </w:num>
+  <w:num w:numId="6">
+    <w:abstractNumId w:val="0"/>
+  </w:num>
+</w:numbering>
 </file>
 
 <file path=word/styles.xml><?xml version="1.0" encoding="utf-8"?>
@@ -444,6 +1915,54 @@
     <w:semiHidden/>
     <w:unhideWhenUsed/>
   </w:style>
+  <w:style w:type="character" w:styleId="Hyperlink">
+    <w:name w:val="Hyperlink"/>
+    <w:basedOn w:val="DefaultParagraphFont"/>
+    <w:uiPriority w:val="99"/>
+    <w:unhideWhenUsed/>
+    <w:rsid w:val="00252B3D"/>
+    <w:rPr>
+      <w:color w:val="0563C1" w:themeColor="hyperlink"/>
+      <w:u w:val="single"/>
+    </w:rPr>
+  </w:style>
+  <w:style w:type="paragraph" w:styleId="ListParagraph">
+    <w:name w:val="List Paragraph"/>
+    <w:basedOn w:val="Normal"/>
+    <w:uiPriority w:val="34"/>
+    <w:qFormat/>
+    <w:rsid w:val="00252B3D"/>
+    <w:pPr>
+      <w:ind w:left="720"/>
+      <w:contextualSpacing/>
+    </w:pPr>
+  </w:style>
+  <w:style w:type="paragraph" w:styleId="NormalWeb">
+    <w:name w:val="Normal (Web)"/>
+    <w:basedOn w:val="Normal"/>
+    <w:uiPriority w:val="99"/>
+    <w:semiHidden/>
+    <w:unhideWhenUsed/>
+    <w:rsid w:val="00080B62"/>
+    <w:pPr>
+      <w:spacing w:before="100" w:beforeAutospacing="1" w:after="100" w:afterAutospacing="1"/>
+    </w:pPr>
+    <w:rPr>
+      <w:rFonts w:ascii="Times New Roman" w:hAnsi="Times New Roman" w:cs="Times New Roman"/>
+    </w:rPr>
+  </w:style>
+  <w:style w:type="character" w:styleId="FollowedHyperlink">
+    <w:name w:val="FollowedHyperlink"/>
+    <w:basedOn w:val="DefaultParagraphFont"/>
+    <w:uiPriority w:val="99"/>
+    <w:semiHidden/>
+    <w:unhideWhenUsed/>
+    <w:rsid w:val="00181C07"/>
+    <w:rPr>
+      <w:color w:val="954F72" w:themeColor="followedHyperlink"/>
+      <w:u w:val="single"/>
+    </w:rPr>
+  </w:style>
 </w:styles>
 </file>
 

</xml_diff>

<commit_message>
Fetch Data, Display Data, InstInstall Babel, setup localstorage
</commit_message>
<xml_diff>
--- a/week1_resources/Week1_practice.docx
+++ b/week1_resources/Week1_practice.docx
@@ -259,7 +259,7 @@
         <w:pStyle w:val="ListParagraph"/>
       </w:pPr>
       <w:r>
-        <w:t>A plug-in is piece of code written in a standard JavaScript file. These files provide useful jQuery methods which can be used along with jQuery library methods.</w:t>
+        <w:t>A plug-in is a small piece of code that can be re-used to simplify the development process in modals, image galleries, accordions, drop down menus, etc.</w:t>
       </w:r>
     </w:p>
     <w:p>
@@ -277,6 +277,11 @@
       <w:r>
         <w:t>A library is a reusable piece of code that offers certain functionality. It is a collection of functions, objects, and classes that you can use in your application.</w:t>
       </w:r>
+      <w:r>
+        <w:t xml:space="preserve"> (Essentially a collection of plug-ins)</w:t>
+      </w:r>
+      <w:bookmarkStart w:id="0" w:name="_GoBack"/>
+      <w:bookmarkEnd w:id="0"/>
     </w:p>
     <w:p>
       <w:pPr>
@@ -320,6 +325,11 @@
           <w:ilvl w:val="0"/>
           <w:numId w:val="3"/>
         </w:numPr>
+        <w:rPr>
+          <w:rStyle w:val="Hyperlink"/>
+          <w:color w:val="auto"/>
+          <w:u w:val="none"/>
+        </w:rPr>
       </w:pPr>
       <w:hyperlink r:id="rId12" w:history="1">
         <w:r>
@@ -333,6 +343,21 @@
     <w:p>
       <w:pPr>
         <w:pStyle w:val="ListParagraph"/>
+        <w:numPr>
+          <w:ilvl w:val="0"/>
+          <w:numId w:val="3"/>
+        </w:numPr>
+      </w:pPr>
+      <w:r>
+        <w:rPr>
+          <w:rStyle w:val="Hyperlink"/>
+        </w:rPr>
+        <w:t>https://jqueryrain.com</w:t>
+      </w:r>
+    </w:p>
+    <w:p>
+      <w:pPr>
+        <w:pStyle w:val="ListParagraph"/>
         <w:ind w:left="1440"/>
       </w:pPr>
     </w:p>
@@ -365,7 +390,6 @@
         <w:rPr>
           <w:b/>
         </w:rPr>
-        <w:lastRenderedPageBreak/>
         <w:t>Why is jQuery the most used library?</w:t>
       </w:r>
     </w:p>
@@ -477,8 +501,6 @@
       <w:r>
         <w:t>)</w:t>
       </w:r>
-      <w:bookmarkStart w:id="0" w:name="_GoBack"/>
-      <w:bookmarkEnd w:id="0"/>
     </w:p>
     <w:p>
       <w:pPr>

</xml_diff>